<commit_message>
update resume, add C
</commit_message>
<xml_diff>
--- a/Yunchao He's resume.docx
+++ b/Yunchao He's resume.docx
@@ -1,6 +1,6 @@
 
 <file path=word/document.xml><?xml version="1.0" encoding="utf-8"?>
-<w:document xmlns:wpc="http://schemas.microsoft.com/office/word/2010/wordprocessingCanvas" xmlns:cx="http://schemas.microsoft.com/office/drawing/2014/chartex" xmlns:mc="http://schemas.openxmlformats.org/markup-compatibility/2006" xmlns:o="urn:schemas-microsoft-com:office:office" xmlns:r="http://schemas.openxmlformats.org/officeDocument/2006/relationships" xmlns:m="http://schemas.openxmlformats.org/officeDocument/2006/math" xmlns:v="urn:schemas-microsoft-com:vml" xmlns:wp14="http://schemas.microsoft.com/office/word/2010/wordprocessingDrawing" xmlns:wp="http://schemas.openxmlformats.org/drawingml/2006/wordprocessingDrawing" xmlns:w10="urn:schemas-microsoft-com:office:word" xmlns:w="http://schemas.openxmlformats.org/wordprocessingml/2006/main" xmlns:w14="http://schemas.microsoft.com/office/word/2010/wordml" xmlns:w15="http://schemas.microsoft.com/office/word/2012/wordml" xmlns:w16se="http://schemas.microsoft.com/office/word/2015/wordml/symex" xmlns:wpg="http://schemas.microsoft.com/office/word/2010/wordprocessingGroup" xmlns:wpi="http://schemas.microsoft.com/office/word/2010/wordprocessingInk" xmlns:wne="http://schemas.microsoft.com/office/word/2006/wordml" xmlns:wps="http://schemas.microsoft.com/office/word/2010/wordprocessingShape" mc:Ignorable="w14 w15 w16se wp14">
+<w:document xmlns:wpc="http://schemas.microsoft.com/office/word/2010/wordprocessingCanvas" xmlns:cx="http://schemas.microsoft.com/office/drawing/2014/chartex" xmlns:cx1="http://schemas.microsoft.com/office/drawing/2015/9/8/chartex" xmlns:cx2="http://schemas.microsoft.com/office/drawing/2015/10/21/chartex" xmlns:mc="http://schemas.openxmlformats.org/markup-compatibility/2006" xmlns:o="urn:schemas-microsoft-com:office:office" xmlns:r="http://schemas.openxmlformats.org/officeDocument/2006/relationships" xmlns:m="http://schemas.openxmlformats.org/officeDocument/2006/math" xmlns:v="urn:schemas-microsoft-com:vml" xmlns:wp14="http://schemas.microsoft.com/office/word/2010/wordprocessingDrawing" xmlns:wp="http://schemas.openxmlformats.org/drawingml/2006/wordprocessingDrawing" xmlns:w10="urn:schemas-microsoft-com:office:word" xmlns:w="http://schemas.openxmlformats.org/wordprocessingml/2006/main" xmlns:w14="http://schemas.microsoft.com/office/word/2010/wordml" xmlns:w15="http://schemas.microsoft.com/office/word/2012/wordml" xmlns:w16se="http://schemas.microsoft.com/office/word/2015/wordml/symex" xmlns:wpg="http://schemas.microsoft.com/office/word/2010/wordprocessingGroup" xmlns:wpi="http://schemas.microsoft.com/office/word/2010/wordprocessingInk" xmlns:wne="http://schemas.microsoft.com/office/word/2006/wordml" xmlns:wps="http://schemas.microsoft.com/office/word/2010/wordprocessingShape" mc:Ignorable="w14 w15 w16se wp14">
   <w:body>
     <w:p>
       <w:pPr>
@@ -1353,6 +1353,7 @@
       <w:r>
         <w:rPr>
           <w:rFonts w:ascii="Calibri" w:eastAsia="微软雅黑" w:hAnsi="Calibri" w:hint="eastAsia"/>
+          <w:b/>
           <w:color w:val="auto"/>
         </w:rPr>
         <w:t>台湾元智大学</w:t>
@@ -1520,6 +1521,7 @@
       <w:r>
         <w:rPr>
           <w:rFonts w:ascii="Calibri" w:eastAsia="微软雅黑" w:hAnsi="Calibri" w:hint="eastAsia"/>
+          <w:b/>
           <w:color w:val="auto"/>
         </w:rPr>
         <w:t>云南大学</w:t>
@@ -1722,6 +1724,7 @@
       <w:r>
         <w:rPr>
           <w:rFonts w:ascii="Calibri" w:eastAsia="微软雅黑" w:hAnsi="Calibri" w:hint="eastAsia"/>
+          <w:b/>
           <w:color w:val="auto"/>
         </w:rPr>
         <w:t>天津工业大学</w:t>
@@ -2770,7 +2773,21 @@
           <w:rFonts w:ascii="Calibri" w:eastAsia="微软雅黑" w:hAnsi="Calibri" w:hint="eastAsia"/>
           <w:color w:val="auto"/>
         </w:rPr>
-        <w:t>第二名</w:t>
+        <w:t>第</w:t>
+      </w:r>
+      <w:r>
+        <w:rPr>
+          <w:rFonts w:ascii="Calibri" w:eastAsia="微软雅黑" w:hAnsi="Calibri" w:hint="eastAsia"/>
+          <w:color w:val="auto"/>
+        </w:rPr>
+        <w:t>二</w:t>
+      </w:r>
+      <w:r>
+        <w:rPr>
+          <w:rFonts w:ascii="Calibri" w:eastAsia="微软雅黑" w:hAnsi="Calibri" w:hint="eastAsia"/>
+          <w:color w:val="auto"/>
+        </w:rPr>
+        <w:t>名</w:t>
       </w:r>
     </w:p>
     <w:p>
@@ -2897,7 +2914,21 @@
           <w:rFonts w:ascii="Calibri" w:eastAsia="微软雅黑" w:hAnsi="Calibri" w:hint="eastAsia"/>
           <w:color w:val="auto"/>
         </w:rPr>
-        <w:t>云南省研究生省政府奖学金</w:t>
+        <w:t>云南省研究生省政府</w:t>
+      </w:r>
+      <w:r>
+        <w:rPr>
+          <w:rFonts w:ascii="Calibri" w:eastAsia="微软雅黑" w:hAnsi="Calibri" w:hint="eastAsia"/>
+          <w:color w:val="auto"/>
+        </w:rPr>
+        <w:t>奖</w:t>
+      </w:r>
+      <w:r>
+        <w:rPr>
+          <w:rFonts w:ascii="Calibri" w:eastAsia="微软雅黑" w:hAnsi="Calibri" w:hint="eastAsia"/>
+          <w:color w:val="auto"/>
+        </w:rPr>
+        <w:t>学金</w:t>
       </w:r>
     </w:p>
     <w:p>
@@ -2972,7 +3003,23 @@
           <w:rFonts w:ascii="Calibri" w:eastAsia="微软雅黑" w:hAnsi="Calibri" w:hint="eastAsia"/>
           <w:color w:val="auto"/>
         </w:rPr>
-        <w:t>年度，第十一届全国研究生数学建模竞赛一等奖</w:t>
+        <w:t>年度，第十一届全国研究生数学建模竞赛</w:t>
+      </w:r>
+      <w:bookmarkStart w:id="0" w:name="_GoBack"/>
+      <w:r>
+        <w:rPr>
+          <w:rFonts w:ascii="Calibri" w:eastAsia="微软雅黑" w:hAnsi="Calibri" w:hint="eastAsia"/>
+          <w:color w:val="auto"/>
+        </w:rPr>
+        <w:t>一</w:t>
+      </w:r>
+      <w:bookmarkEnd w:id="0"/>
+      <w:r>
+        <w:rPr>
+          <w:rFonts w:ascii="Calibri" w:eastAsia="微软雅黑" w:hAnsi="Calibri" w:hint="eastAsia"/>
+          <w:color w:val="auto"/>
+        </w:rPr>
+        <w:t>等奖</w:t>
       </w:r>
     </w:p>
     <w:p>
@@ -5502,6 +5549,41 @@
           <w:rFonts w:ascii="Calibri" w:eastAsia="微软雅黑" w:hAnsi="Calibri" w:hint="eastAsia"/>
           <w:color w:val="auto"/>
         </w:rPr>
+        <w:t>C</w:t>
+      </w:r>
+      <w:r>
+        <w:rPr>
+          <w:rFonts w:ascii="Calibri" w:eastAsia="微软雅黑" w:hAnsi="Calibri"/>
+          <w:color w:val="auto"/>
+        </w:rPr>
+        <w:t>(</w:t>
+      </w:r>
+      <w:r>
+        <w:rPr>
+          <w:rFonts w:ascii="Calibri" w:eastAsia="微软雅黑" w:hAnsi="Calibri" w:hint="eastAsia"/>
+          <w:color w:val="auto"/>
+        </w:rPr>
+        <w:t>熟练</w:t>
+      </w:r>
+      <w:r>
+        <w:rPr>
+          <w:rFonts w:ascii="Calibri" w:eastAsia="微软雅黑" w:hAnsi="Calibri" w:hint="eastAsia"/>
+          <w:color w:val="auto"/>
+        </w:rPr>
+        <w:t>)</w:t>
+      </w:r>
+      <w:r>
+        <w:rPr>
+          <w:rFonts w:ascii="Calibri" w:eastAsia="微软雅黑" w:hAnsi="Calibri" w:hint="eastAsia"/>
+          <w:color w:val="auto"/>
+        </w:rPr>
+        <w:t>，</w:t>
+      </w:r>
+      <w:r>
+        <w:rPr>
+          <w:rFonts w:ascii="Calibri" w:eastAsia="微软雅黑" w:hAnsi="Calibri" w:hint="eastAsia"/>
+          <w:color w:val="auto"/>
+        </w:rPr>
         <w:t>Matlab</w:t>
       </w:r>
       <w:r>
@@ -5569,7 +5651,7 @@
           <w:numId w:val="10"/>
         </w:numPr>
         <w:rPr>
-          <w:rFonts w:ascii="Calibri" w:eastAsia="微软雅黑" w:hAnsi="Calibri" w:hint="eastAsia"/>
+          <w:rFonts w:ascii="Calibri" w:eastAsia="微软雅黑" w:hAnsi="Calibri"/>
           <w:color w:val="auto"/>
         </w:rPr>
       </w:pPr>
@@ -5587,8 +5669,6 @@
         </w:rPr>
         <w:t>CET-6</w:t>
       </w:r>
-      <w:bookmarkStart w:id="0" w:name="_GoBack"/>
-      <w:bookmarkEnd w:id="0"/>
     </w:p>
     <w:sectPr>
       <w:footerReference w:type="default" r:id="rId23"/>
@@ -5603,7 +5683,7 @@
 </file>
 
 <file path=word/endnotes.xml><?xml version="1.0" encoding="utf-8"?>
-<w:endnotes xmlns:wpc="http://schemas.microsoft.com/office/word/2010/wordprocessingCanvas" xmlns:cx="http://schemas.microsoft.com/office/drawing/2014/chartex" xmlns:mc="http://schemas.openxmlformats.org/markup-compatibility/2006" xmlns:o="urn:schemas-microsoft-com:office:office" xmlns:r="http://schemas.openxmlformats.org/officeDocument/2006/relationships" xmlns:m="http://schemas.openxmlformats.org/officeDocument/2006/math" xmlns:v="urn:schemas-microsoft-com:vml" xmlns:wp14="http://schemas.microsoft.com/office/word/2010/wordprocessingDrawing" xmlns:wp="http://schemas.openxmlformats.org/drawingml/2006/wordprocessingDrawing" xmlns:w10="urn:schemas-microsoft-com:office:word" xmlns:w="http://schemas.openxmlformats.org/wordprocessingml/2006/main" xmlns:w14="http://schemas.microsoft.com/office/word/2010/wordml" xmlns:w15="http://schemas.microsoft.com/office/word/2012/wordml" xmlns:w16se="http://schemas.microsoft.com/office/word/2015/wordml/symex" xmlns:wpg="http://schemas.microsoft.com/office/word/2010/wordprocessingGroup" xmlns:wpi="http://schemas.microsoft.com/office/word/2010/wordprocessingInk" xmlns:wne="http://schemas.microsoft.com/office/word/2006/wordml" xmlns:wps="http://schemas.microsoft.com/office/word/2010/wordprocessingShape" mc:Ignorable="w14 w15 w16se wp14">
+<w:endnotes xmlns:wpc="http://schemas.microsoft.com/office/word/2010/wordprocessingCanvas" xmlns:cx="http://schemas.microsoft.com/office/drawing/2014/chartex" xmlns:cx1="http://schemas.microsoft.com/office/drawing/2015/9/8/chartex" xmlns:cx2="http://schemas.microsoft.com/office/drawing/2015/10/21/chartex" xmlns:mc="http://schemas.openxmlformats.org/markup-compatibility/2006" xmlns:o="urn:schemas-microsoft-com:office:office" xmlns:r="http://schemas.openxmlformats.org/officeDocument/2006/relationships" xmlns:m="http://schemas.openxmlformats.org/officeDocument/2006/math" xmlns:v="urn:schemas-microsoft-com:vml" xmlns:wp14="http://schemas.microsoft.com/office/word/2010/wordprocessingDrawing" xmlns:wp="http://schemas.openxmlformats.org/drawingml/2006/wordprocessingDrawing" xmlns:w10="urn:schemas-microsoft-com:office:word" xmlns:w="http://schemas.openxmlformats.org/wordprocessingml/2006/main" xmlns:w14="http://schemas.microsoft.com/office/word/2010/wordml" xmlns:w15="http://schemas.microsoft.com/office/word/2012/wordml" xmlns:w16se="http://schemas.microsoft.com/office/word/2015/wordml/symex" xmlns:wpg="http://schemas.microsoft.com/office/word/2010/wordprocessingGroup" xmlns:wpi="http://schemas.microsoft.com/office/word/2010/wordprocessingInk" xmlns:wne="http://schemas.microsoft.com/office/word/2006/wordml" xmlns:wps="http://schemas.microsoft.com/office/word/2010/wordprocessingShape" mc:Ignorable="w14 w15 w16se wp14">
   <w:endnote w:type="separator" w:id="-1">
     <w:p>
       <w:pPr>
@@ -5628,7 +5708,7 @@
 </file>
 
 <file path=word/footer1.xml><?xml version="1.0" encoding="utf-8"?>
-<w:ftr xmlns:wpc="http://schemas.microsoft.com/office/word/2010/wordprocessingCanvas" xmlns:cx="http://schemas.microsoft.com/office/drawing/2014/chartex" xmlns:mc="http://schemas.openxmlformats.org/markup-compatibility/2006" xmlns:o="urn:schemas-microsoft-com:office:office" xmlns:r="http://schemas.openxmlformats.org/officeDocument/2006/relationships" xmlns:m="http://schemas.openxmlformats.org/officeDocument/2006/math" xmlns:v="urn:schemas-microsoft-com:vml" xmlns:wp14="http://schemas.microsoft.com/office/word/2010/wordprocessingDrawing" xmlns:wp="http://schemas.openxmlformats.org/drawingml/2006/wordprocessingDrawing" xmlns:w10="urn:schemas-microsoft-com:office:word" xmlns:w="http://schemas.openxmlformats.org/wordprocessingml/2006/main" xmlns:w14="http://schemas.microsoft.com/office/word/2010/wordml" xmlns:w15="http://schemas.microsoft.com/office/word/2012/wordml" xmlns:w16se="http://schemas.microsoft.com/office/word/2015/wordml/symex" xmlns:wpg="http://schemas.microsoft.com/office/word/2010/wordprocessingGroup" xmlns:wpi="http://schemas.microsoft.com/office/word/2010/wordprocessingInk" xmlns:wne="http://schemas.microsoft.com/office/word/2006/wordml" xmlns:wps="http://schemas.microsoft.com/office/word/2010/wordprocessingShape" mc:Ignorable="w14 w15 w16se wp14">
+<w:ftr xmlns:wpc="http://schemas.microsoft.com/office/word/2010/wordprocessingCanvas" xmlns:cx="http://schemas.microsoft.com/office/drawing/2014/chartex" xmlns:cx1="http://schemas.microsoft.com/office/drawing/2015/9/8/chartex" xmlns:cx2="http://schemas.microsoft.com/office/drawing/2015/10/21/chartex" xmlns:mc="http://schemas.openxmlformats.org/markup-compatibility/2006" xmlns:o="urn:schemas-microsoft-com:office:office" xmlns:r="http://schemas.openxmlformats.org/officeDocument/2006/relationships" xmlns:m="http://schemas.openxmlformats.org/officeDocument/2006/math" xmlns:v="urn:schemas-microsoft-com:vml" xmlns:wp14="http://schemas.microsoft.com/office/word/2010/wordprocessingDrawing" xmlns:wp="http://schemas.openxmlformats.org/drawingml/2006/wordprocessingDrawing" xmlns:w10="urn:schemas-microsoft-com:office:word" xmlns:w="http://schemas.openxmlformats.org/wordprocessingml/2006/main" xmlns:w14="http://schemas.microsoft.com/office/word/2010/wordml" xmlns:w15="http://schemas.microsoft.com/office/word/2012/wordml" xmlns:w16se="http://schemas.microsoft.com/office/word/2015/wordml/symex" xmlns:wpg="http://schemas.microsoft.com/office/word/2010/wordprocessingGroup" xmlns:wpi="http://schemas.microsoft.com/office/word/2010/wordprocessingInk" xmlns:wne="http://schemas.microsoft.com/office/word/2006/wordml" xmlns:wps="http://schemas.microsoft.com/office/word/2010/wordprocessingShape" mc:Ignorable="w14 w15 w16se wp14">
   <w:p>
     <w:pPr>
       <w:pStyle w:val="ab"/>
@@ -5667,7 +5747,7 @@
 </file>
 
 <file path=word/footnotes.xml><?xml version="1.0" encoding="utf-8"?>
-<w:footnotes xmlns:wpc="http://schemas.microsoft.com/office/word/2010/wordprocessingCanvas" xmlns:cx="http://schemas.microsoft.com/office/drawing/2014/chartex" xmlns:mc="http://schemas.openxmlformats.org/markup-compatibility/2006" xmlns:o="urn:schemas-microsoft-com:office:office" xmlns:r="http://schemas.openxmlformats.org/officeDocument/2006/relationships" xmlns:m="http://schemas.openxmlformats.org/officeDocument/2006/math" xmlns:v="urn:schemas-microsoft-com:vml" xmlns:wp14="http://schemas.microsoft.com/office/word/2010/wordprocessingDrawing" xmlns:wp="http://schemas.openxmlformats.org/drawingml/2006/wordprocessingDrawing" xmlns:w10="urn:schemas-microsoft-com:office:word" xmlns:w="http://schemas.openxmlformats.org/wordprocessingml/2006/main" xmlns:w14="http://schemas.microsoft.com/office/word/2010/wordml" xmlns:w15="http://schemas.microsoft.com/office/word/2012/wordml" xmlns:w16se="http://schemas.microsoft.com/office/word/2015/wordml/symex" xmlns:wpg="http://schemas.microsoft.com/office/word/2010/wordprocessingGroup" xmlns:wpi="http://schemas.microsoft.com/office/word/2010/wordprocessingInk" xmlns:wne="http://schemas.microsoft.com/office/word/2006/wordml" xmlns:wps="http://schemas.microsoft.com/office/word/2010/wordprocessingShape" mc:Ignorable="w14 w15 w16se wp14">
+<w:footnotes xmlns:wpc="http://schemas.microsoft.com/office/word/2010/wordprocessingCanvas" xmlns:cx="http://schemas.microsoft.com/office/drawing/2014/chartex" xmlns:cx1="http://schemas.microsoft.com/office/drawing/2015/9/8/chartex" xmlns:cx2="http://schemas.microsoft.com/office/drawing/2015/10/21/chartex" xmlns:mc="http://schemas.openxmlformats.org/markup-compatibility/2006" xmlns:o="urn:schemas-microsoft-com:office:office" xmlns:r="http://schemas.openxmlformats.org/officeDocument/2006/relationships" xmlns:m="http://schemas.openxmlformats.org/officeDocument/2006/math" xmlns:v="urn:schemas-microsoft-com:vml" xmlns:wp14="http://schemas.microsoft.com/office/word/2010/wordprocessingDrawing" xmlns:wp="http://schemas.openxmlformats.org/drawingml/2006/wordprocessingDrawing" xmlns:w10="urn:schemas-microsoft-com:office:word" xmlns:w="http://schemas.openxmlformats.org/wordprocessingml/2006/main" xmlns:w14="http://schemas.microsoft.com/office/word/2010/wordml" xmlns:w15="http://schemas.microsoft.com/office/word/2012/wordml" xmlns:w16se="http://schemas.microsoft.com/office/word/2015/wordml/symex" xmlns:wpg="http://schemas.microsoft.com/office/word/2010/wordprocessingGroup" xmlns:wpi="http://schemas.microsoft.com/office/word/2010/wordprocessingInk" xmlns:wne="http://schemas.microsoft.com/office/word/2006/wordml" xmlns:wps="http://schemas.microsoft.com/office/word/2010/wordprocessingShape" mc:Ignorable="w14 w15 w16se wp14">
   <w:footnote w:type="separator" w:id="-1">
     <w:p>
       <w:pPr>
@@ -5692,7 +5772,7 @@
 </file>
 
 <file path=word/numbering.xml><?xml version="1.0" encoding="utf-8"?>
-<w:numbering xmlns:wpc="http://schemas.microsoft.com/office/word/2010/wordprocessingCanvas" xmlns:cx="http://schemas.microsoft.com/office/drawing/2014/chartex" xmlns:mc="http://schemas.openxmlformats.org/markup-compatibility/2006" xmlns:o="urn:schemas-microsoft-com:office:office" xmlns:r="http://schemas.openxmlformats.org/officeDocument/2006/relationships" xmlns:m="http://schemas.openxmlformats.org/officeDocument/2006/math" xmlns:v="urn:schemas-microsoft-com:vml" xmlns:wp14="http://schemas.microsoft.com/office/word/2010/wordprocessingDrawing" xmlns:wp="http://schemas.openxmlformats.org/drawingml/2006/wordprocessingDrawing" xmlns:w10="urn:schemas-microsoft-com:office:word" xmlns:w="http://schemas.openxmlformats.org/wordprocessingml/2006/main" xmlns:w14="http://schemas.microsoft.com/office/word/2010/wordml" xmlns:w15="http://schemas.microsoft.com/office/word/2012/wordml" xmlns:w16se="http://schemas.microsoft.com/office/word/2015/wordml/symex" xmlns:wpg="http://schemas.microsoft.com/office/word/2010/wordprocessingGroup" xmlns:wpi="http://schemas.microsoft.com/office/word/2010/wordprocessingInk" xmlns:wne="http://schemas.microsoft.com/office/word/2006/wordml" xmlns:wps="http://schemas.microsoft.com/office/word/2010/wordprocessingShape" mc:Ignorable="w14 w15 w16se wp14">
+<w:numbering xmlns:wpc="http://schemas.microsoft.com/office/word/2010/wordprocessingCanvas" xmlns:cx="http://schemas.microsoft.com/office/drawing/2014/chartex" xmlns:cx1="http://schemas.microsoft.com/office/drawing/2015/9/8/chartex" xmlns:cx2="http://schemas.microsoft.com/office/drawing/2015/10/21/chartex" xmlns:mc="http://schemas.openxmlformats.org/markup-compatibility/2006" xmlns:o="urn:schemas-microsoft-com:office:office" xmlns:r="http://schemas.openxmlformats.org/officeDocument/2006/relationships" xmlns:m="http://schemas.openxmlformats.org/officeDocument/2006/math" xmlns:v="urn:schemas-microsoft-com:vml" xmlns:wp14="http://schemas.microsoft.com/office/word/2010/wordprocessingDrawing" xmlns:wp="http://schemas.openxmlformats.org/drawingml/2006/wordprocessingDrawing" xmlns:w10="urn:schemas-microsoft-com:office:word" xmlns:w="http://schemas.openxmlformats.org/wordprocessingml/2006/main" xmlns:w14="http://schemas.microsoft.com/office/word/2010/wordml" xmlns:w15="http://schemas.microsoft.com/office/word/2012/wordml" xmlns:w16se="http://schemas.microsoft.com/office/word/2015/wordml/symex" xmlns:wpg="http://schemas.microsoft.com/office/word/2010/wordprocessingGroup" xmlns:wpi="http://schemas.microsoft.com/office/word/2010/wordprocessingInk" xmlns:wne="http://schemas.microsoft.com/office/word/2006/wordml" xmlns:wps="http://schemas.microsoft.com/office/word/2010/wordprocessingShape" mc:Ignorable="w14 w15 w16se wp14">
   <w:abstractNum w:abstractNumId="0" w15:restartNumberingAfterBreak="0">
     <w:nsid w:val="FFFFFF89"/>
     <w:multiLevelType w:val="singleLevel"/>
@@ -6532,7 +6612,7 @@
       </w:pPr>
     </w:pPrDefault>
   </w:docDefaults>
-  <w:latentStyles w:defLockedState="0" w:defUIPriority="99" w:defSemiHidden="0" w:defUnhideWhenUsed="0" w:defQFormat="0" w:count="371">
+  <w:latentStyles w:defLockedState="0" w:defUIPriority="99" w:defSemiHidden="0" w:defUnhideWhenUsed="0" w:defQFormat="0" w:count="372">
     <w:lsdException w:name="Normal" w:uiPriority="0" w:qFormat="1"/>
     <w:lsdException w:name="heading 1" w:uiPriority="9" w:qFormat="1"/>
     <w:lsdException w:name="heading 2" w:semiHidden="1" w:uiPriority="9" w:unhideWhenUsed="1" w:qFormat="1"/>
@@ -6904,6 +6984,7 @@
     <w:lsdException w:name="List Table 5 Dark Accent 6" w:uiPriority="50"/>
     <w:lsdException w:name="List Table 6 Colorful Accent 6" w:uiPriority="51"/>
     <w:lsdException w:name="List Table 7 Colorful Accent 6" w:uiPriority="52"/>
+    <w:lsdException w:name="Mention" w:semiHidden="1" w:unhideWhenUsed="1"/>
   </w:latentStyles>
   <w:style w:type="paragraph" w:default="1" w:styleId="a0">
     <w:name w:val="Normal"/>
@@ -7227,7 +7308,7 @@
 </file>
 
 <file path=word/glossary/document.xml><?xml version="1.0" encoding="utf-8"?>
-<w:glossaryDocument xmlns:wpc="http://schemas.microsoft.com/office/word/2010/wordprocessingCanvas" xmlns:cx="http://schemas.microsoft.com/office/drawing/2014/chartex" xmlns:mc="http://schemas.openxmlformats.org/markup-compatibility/2006" xmlns:o="urn:schemas-microsoft-com:office:office" xmlns:r="http://schemas.openxmlformats.org/officeDocument/2006/relationships" xmlns:m="http://schemas.openxmlformats.org/officeDocument/2006/math" xmlns:v="urn:schemas-microsoft-com:vml" xmlns:wp14="http://schemas.microsoft.com/office/word/2010/wordprocessingDrawing" xmlns:wp="http://schemas.openxmlformats.org/drawingml/2006/wordprocessingDrawing" xmlns:w10="urn:schemas-microsoft-com:office:word" xmlns:w="http://schemas.openxmlformats.org/wordprocessingml/2006/main" xmlns:w14="http://schemas.microsoft.com/office/word/2010/wordml" xmlns:w15="http://schemas.microsoft.com/office/word/2012/wordml" xmlns:w16se="http://schemas.microsoft.com/office/word/2015/wordml/symex" xmlns:wpg="http://schemas.microsoft.com/office/word/2010/wordprocessingGroup" xmlns:wpi="http://schemas.microsoft.com/office/word/2010/wordprocessingInk" xmlns:wne="http://schemas.microsoft.com/office/word/2006/wordml" xmlns:wps="http://schemas.microsoft.com/office/word/2010/wordprocessingShape" mc:Ignorable="w14 w15 w16se wp14">
+<w:glossaryDocument xmlns:wpc="http://schemas.microsoft.com/office/word/2010/wordprocessingCanvas" xmlns:cx="http://schemas.microsoft.com/office/drawing/2014/chartex" xmlns:cx1="http://schemas.microsoft.com/office/drawing/2015/9/8/chartex" xmlns:cx2="http://schemas.microsoft.com/office/drawing/2015/10/21/chartex" xmlns:mc="http://schemas.openxmlformats.org/markup-compatibility/2006" xmlns:o="urn:schemas-microsoft-com:office:office" xmlns:r="http://schemas.openxmlformats.org/officeDocument/2006/relationships" xmlns:m="http://schemas.openxmlformats.org/officeDocument/2006/math" xmlns:v="urn:schemas-microsoft-com:vml" xmlns:wp14="http://schemas.microsoft.com/office/word/2010/wordprocessingDrawing" xmlns:wp="http://schemas.openxmlformats.org/drawingml/2006/wordprocessingDrawing" xmlns:w10="urn:schemas-microsoft-com:office:word" xmlns:w="http://schemas.openxmlformats.org/wordprocessingml/2006/main" xmlns:w14="http://schemas.microsoft.com/office/word/2010/wordml" xmlns:w15="http://schemas.microsoft.com/office/word/2012/wordml" xmlns:w16se="http://schemas.microsoft.com/office/word/2015/wordml/symex" xmlns:wpg="http://schemas.microsoft.com/office/word/2010/wordprocessingGroup" xmlns:wpi="http://schemas.microsoft.com/office/word/2010/wordprocessingInk" xmlns:wne="http://schemas.microsoft.com/office/word/2006/wordml" xmlns:wps="http://schemas.microsoft.com/office/word/2010/wordprocessingShape" mc:Ignorable="w14 w15 w16se wp14">
   <w:docParts>
     <w:docPart>
       <w:docPartPr>
@@ -7364,7 +7445,7 @@
 </file>
 
 <file path=word/glossary/numbering.xml><?xml version="1.0" encoding="utf-8"?>
-<w:numbering xmlns:wpc="http://schemas.microsoft.com/office/word/2010/wordprocessingCanvas" xmlns:cx="http://schemas.microsoft.com/office/drawing/2014/chartex" xmlns:mc="http://schemas.openxmlformats.org/markup-compatibility/2006" xmlns:o="urn:schemas-microsoft-com:office:office" xmlns:r="http://schemas.openxmlformats.org/officeDocument/2006/relationships" xmlns:m="http://schemas.openxmlformats.org/officeDocument/2006/math" xmlns:v="urn:schemas-microsoft-com:vml" xmlns:wp14="http://schemas.microsoft.com/office/word/2010/wordprocessingDrawing" xmlns:wp="http://schemas.openxmlformats.org/drawingml/2006/wordprocessingDrawing" xmlns:w10="urn:schemas-microsoft-com:office:word" xmlns:w="http://schemas.openxmlformats.org/wordprocessingml/2006/main" xmlns:w14="http://schemas.microsoft.com/office/word/2010/wordml" xmlns:w15="http://schemas.microsoft.com/office/word/2012/wordml" xmlns:w16se="http://schemas.microsoft.com/office/word/2015/wordml/symex" xmlns:wpg="http://schemas.microsoft.com/office/word/2010/wordprocessingGroup" xmlns:wpi="http://schemas.microsoft.com/office/word/2010/wordprocessingInk" xmlns:wne="http://schemas.microsoft.com/office/word/2006/wordml" xmlns:wps="http://schemas.microsoft.com/office/word/2010/wordprocessingShape" mc:Ignorable="w14 w15 w16se wp14">
+<w:numbering xmlns:wpc="http://schemas.microsoft.com/office/word/2010/wordprocessingCanvas" xmlns:cx="http://schemas.microsoft.com/office/drawing/2014/chartex" xmlns:cx1="http://schemas.microsoft.com/office/drawing/2015/9/8/chartex" xmlns:cx2="http://schemas.microsoft.com/office/drawing/2015/10/21/chartex" xmlns:mc="http://schemas.openxmlformats.org/markup-compatibility/2006" xmlns:o="urn:schemas-microsoft-com:office:office" xmlns:r="http://schemas.openxmlformats.org/officeDocument/2006/relationships" xmlns:m="http://schemas.openxmlformats.org/officeDocument/2006/math" xmlns:v="urn:schemas-microsoft-com:vml" xmlns:wp14="http://schemas.microsoft.com/office/word/2010/wordprocessingDrawing" xmlns:wp="http://schemas.openxmlformats.org/drawingml/2006/wordprocessingDrawing" xmlns:w10="urn:schemas-microsoft-com:office:word" xmlns:w="http://schemas.openxmlformats.org/wordprocessingml/2006/main" xmlns:w14="http://schemas.microsoft.com/office/word/2010/wordml" xmlns:w15="http://schemas.microsoft.com/office/word/2012/wordml" xmlns:w16se="http://schemas.microsoft.com/office/word/2015/wordml/symex" xmlns:wpg="http://schemas.microsoft.com/office/word/2010/wordprocessingGroup" xmlns:wpi="http://schemas.microsoft.com/office/word/2010/wordprocessingInk" xmlns:wne="http://schemas.microsoft.com/office/word/2006/wordml" xmlns:wps="http://schemas.microsoft.com/office/word/2010/wordprocessingShape" mc:Ignorable="w14 w15 w16se wp14">
   <w:abstractNum w:abstractNumId="0" w15:restartNumberingAfterBreak="0">
     <w:nsid w:val="FFFFFF89"/>
     <w:multiLevelType w:val="singleLevel"/>
@@ -7423,12 +7504,15 @@
     <w:rsid w:val="001B2102"/>
     <w:rsid w:val="00272471"/>
     <w:rsid w:val="00296AE9"/>
+    <w:rsid w:val="002E183E"/>
+    <w:rsid w:val="00394E60"/>
     <w:rsid w:val="006C696B"/>
     <w:rsid w:val="00921062"/>
     <w:rsid w:val="009473D0"/>
     <w:rsid w:val="009B3B32"/>
     <w:rsid w:val="00A215C6"/>
     <w:rsid w:val="00AC735E"/>
+    <w:rsid w:val="00B61FBA"/>
     <w:rsid w:val="00CF57C2"/>
     <w:rsid w:val="00D2069E"/>
     <w:rsid w:val="00DA45FD"/>
@@ -7470,7 +7554,7 @@
     </w:rPrDefault>
     <w:pPrDefault/>
   </w:docDefaults>
-  <w:latentStyles w:defLockedState="0" w:defUIPriority="99" w:defSemiHidden="0" w:defUnhideWhenUsed="0" w:defQFormat="0" w:count="371">
+  <w:latentStyles w:defLockedState="0" w:defUIPriority="99" w:defSemiHidden="0" w:defUnhideWhenUsed="0" w:defQFormat="0" w:count="372">
     <w:lsdException w:name="Normal" w:uiPriority="0" w:qFormat="1"/>
     <w:lsdException w:name="heading 1" w:uiPriority="9" w:qFormat="1"/>
     <w:lsdException w:name="heading 2" w:semiHidden="1" w:uiPriority="9" w:unhideWhenUsed="1" w:qFormat="1"/>
@@ -7842,6 +7926,7 @@
     <w:lsdException w:name="List Table 5 Dark Accent 6" w:uiPriority="50"/>
     <w:lsdException w:name="List Table 6 Colorful Accent 6" w:uiPriority="51"/>
     <w:lsdException w:name="List Table 7 Colorful Accent 6" w:uiPriority="52"/>
+    <w:lsdException w:name="Mention" w:semiHidden="1" w:unhideWhenUsed="1"/>
   </w:latentStyles>
   <w:style w:type="paragraph" w:default="1" w:styleId="a0">
     <w:name w:val="Normal"/>

</xml_diff>

<commit_message>
update resume, add publication
</commit_message>
<xml_diff>
--- a/Yunchao He's resume.docx
+++ b/Yunchao He's resume.docx
@@ -2404,7 +2404,12 @@
     </w:p>
     <w:p>
       <w:pPr>
-        <w:ind w:firstLine="360"/>
+        <w:pStyle w:val="a"/>
+        <w:numPr>
+          <w:ilvl w:val="0"/>
+          <w:numId w:val="0"/>
+        </w:numPr>
+        <w:ind w:left="420"/>
         <w:rPr>
           <w:rFonts w:ascii="Calibri" w:eastAsia="微软雅黑" w:hAnsi="Calibri"/>
           <w:color w:val="auto"/>
@@ -3306,6 +3311,142 @@
           <w:rFonts w:ascii="Calibri" w:eastAsia="微软雅黑" w:hAnsi="Calibri"/>
           <w:color w:val="auto"/>
         </w:rPr>
+        <w:t>Liang-Chih Yu, Lung-Hao Lee, Shuai Hao, Jun Hu and K. Robert Lai</w:t>
+      </w:r>
+      <w:r>
+        <w:rPr>
+          <w:rFonts w:ascii="Calibri" w:eastAsia="微软雅黑" w:hAnsi="Calibri"/>
+          <w:color w:val="auto"/>
+        </w:rPr>
+        <w:t>,</w:t>
+      </w:r>
+      <w:r>
+        <w:rPr>
+          <w:rFonts w:ascii="Calibri" w:eastAsia="微软雅黑" w:hAnsi="Calibri"/>
+          <w:color w:val="auto"/>
+        </w:rPr>
+        <w:t xml:space="preserve"> Yunchao He</w:t>
+      </w:r>
+      <w:r>
+        <w:rPr>
+          <w:rFonts w:ascii="Calibri" w:eastAsia="微软雅黑" w:hAnsi="Calibri"/>
+          <w:color w:val="auto"/>
+        </w:rPr>
+        <w:t>. (2016</w:t>
+      </w:r>
+      <w:r>
+        <w:rPr>
+          <w:rFonts w:ascii="Calibri" w:eastAsia="微软雅黑" w:hAnsi="Calibri"/>
+          <w:color w:val="auto"/>
+        </w:rPr>
+        <w:t xml:space="preserve">, </w:t>
+      </w:r>
+      <w:r>
+        <w:rPr>
+          <w:rFonts w:ascii="Calibri" w:eastAsia="微软雅黑" w:hAnsi="Calibri"/>
+          <w:color w:val="auto"/>
+        </w:rPr>
+        <w:t>June</w:t>
+      </w:r>
+      <w:r>
+        <w:rPr>
+          <w:rFonts w:ascii="Calibri" w:eastAsia="微软雅黑" w:hAnsi="Calibri"/>
+          <w:color w:val="auto"/>
+        </w:rPr>
+        <w:t xml:space="preserve">). </w:t>
+      </w:r>
+      <w:r>
+        <w:rPr>
+          <w:rFonts w:ascii="Calibri" w:eastAsia="微软雅黑" w:hAnsi="Calibri"/>
+          <w:color w:val="auto"/>
+        </w:rPr>
+        <w:t>Building Chinese Affective Resources in Valence-Arousal Dimensions</w:t>
+      </w:r>
+      <w:r>
+        <w:rPr>
+          <w:rFonts w:ascii="Calibri" w:eastAsia="微软雅黑" w:hAnsi="Calibri"/>
+          <w:color w:val="auto"/>
+        </w:rPr>
+        <w:t xml:space="preserve">. </w:t>
+      </w:r>
+      <w:r>
+        <w:rPr>
+          <w:rFonts w:ascii="Calibri" w:eastAsia="微软雅黑" w:hAnsi="Calibri"/>
+          <w:i/>
+          <w:color w:val="auto"/>
+        </w:rPr>
+        <w:t>The 15th Annual Conference of th</w:t>
+      </w:r>
+      <w:bookmarkStart w:id="0" w:name="_GoBack"/>
+      <w:bookmarkEnd w:id="0"/>
+      <w:r>
+        <w:rPr>
+          <w:rFonts w:ascii="Calibri" w:eastAsia="微软雅黑" w:hAnsi="Calibri"/>
+          <w:i/>
+          <w:color w:val="auto"/>
+        </w:rPr>
+        <w:t>e North American Chapter of the Association for Computational Linguistics: Human Language Technologies</w:t>
+      </w:r>
+      <w:r>
+        <w:rPr>
+          <w:rFonts w:ascii="Calibri" w:eastAsia="微软雅黑" w:hAnsi="Calibri"/>
+          <w:color w:val="auto"/>
+        </w:rPr>
+        <w:t xml:space="preserve"> (NAACL HLT 2016), San Diego, </w:t>
+      </w:r>
+      <w:r>
+        <w:rPr>
+          <w:rFonts w:ascii="Calibri" w:eastAsia="微软雅黑" w:hAnsi="Calibri"/>
+          <w:color w:val="auto"/>
+        </w:rPr>
+        <w:t>California</w:t>
+      </w:r>
+      <w:r>
+        <w:rPr>
+          <w:rFonts w:ascii="Calibri" w:eastAsia="微软雅黑" w:hAnsi="Calibri"/>
+          <w:color w:val="auto"/>
+        </w:rPr>
+        <w:t>.</w:t>
+      </w:r>
+      <w:r>
+        <w:rPr>
+          <w:rFonts w:ascii="Calibri" w:eastAsia="微软雅黑" w:hAnsi="Calibri"/>
+          <w:color w:val="auto"/>
+        </w:rPr>
+        <w:t xml:space="preserve"> (Accepted) (</w:t>
+      </w:r>
+      <w:r>
+        <w:rPr>
+          <w:rFonts w:ascii="Calibri" w:eastAsia="微软雅黑" w:hAnsi="Calibri" w:hint="eastAsia"/>
+          <w:color w:val="auto"/>
+        </w:rPr>
+        <w:t>负责实验部分</w:t>
+      </w:r>
+      <w:r>
+        <w:rPr>
+          <w:rFonts w:ascii="Calibri" w:eastAsia="微软雅黑" w:hAnsi="Calibri"/>
+          <w:color w:val="auto"/>
+        </w:rPr>
+        <w:t>)</w:t>
+      </w:r>
+    </w:p>
+    <w:p>
+      <w:pPr>
+        <w:pStyle w:val="a"/>
+        <w:numPr>
+          <w:ilvl w:val="0"/>
+          <w:numId w:val="10"/>
+        </w:numPr>
+        <w:rPr>
+          <w:rFonts w:ascii="Calibri" w:eastAsia="微软雅黑" w:hAnsi="Calibri"/>
+          <w:color w:val="auto"/>
+        </w:rPr>
+      </w:pPr>
+      <w:r>
+        <w:rPr>
+          <w:rFonts w:ascii="Calibri" w:eastAsia="微软雅黑" w:hAnsi="Calibri"/>
+          <w:color w:val="auto"/>
+        </w:rPr>
         <w:t xml:space="preserve">Yunchao He, Liang-Chih Yu, K. Robert Lai, Weiyi Liu. </w:t>
       </w:r>
       <w:r>
@@ -5659,16 +5800,21 @@
           <w:rFonts w:ascii="Calibri" w:eastAsia="微软雅黑" w:hAnsi="Calibri" w:hint="eastAsia"/>
           <w:color w:val="auto"/>
         </w:rPr>
-        <w:t>（了解</w:t>
-      </w:r>
-      <w:bookmarkStart w:id="0" w:name="_GoBack"/>
-      <w:bookmarkEnd w:id="0"/>
-      <w:r>
-        <w:rPr>
-          <w:rFonts w:ascii="Calibri" w:eastAsia="微软雅黑" w:hAnsi="Calibri" w:hint="eastAsia"/>
-          <w:color w:val="auto"/>
-        </w:rPr>
-        <w:t>）</w:t>
+        <w:t>(</w:t>
+      </w:r>
+      <w:r>
+        <w:rPr>
+          <w:rFonts w:ascii="Calibri" w:eastAsia="微软雅黑" w:hAnsi="Calibri" w:hint="eastAsia"/>
+          <w:color w:val="auto"/>
+        </w:rPr>
+        <w:t>了解</w:t>
+      </w:r>
+      <w:r>
+        <w:rPr>
+          <w:rFonts w:ascii="Calibri" w:eastAsia="微软雅黑" w:hAnsi="Calibri" w:hint="eastAsia"/>
+          <w:color w:val="auto"/>
+        </w:rPr>
+        <w:t>)</w:t>
       </w:r>
     </w:p>
     <w:p>
@@ -6618,6 +6764,15 @@
     <w:abstractNumId w:val="0"/>
   </w:num>
   <w:num w:numId="36">
+    <w:abstractNumId w:val="0"/>
+  </w:num>
+  <w:num w:numId="37">
+    <w:abstractNumId w:val="0"/>
+  </w:num>
+  <w:num w:numId="38">
+    <w:abstractNumId w:val="0"/>
+  </w:num>
+  <w:num w:numId="39">
     <w:abstractNumId w:val="0"/>
   </w:num>
 </w:numbering>
@@ -7527,6 +7682,7 @@
   </w:compat>
   <w:rsids>
     <w:rsidRoot w:val="006C696B"/>
+    <w:rsid w:val="000118F2"/>
     <w:rsid w:val="00030BBC"/>
     <w:rsid w:val="0009690C"/>
     <w:rsid w:val="001B2102"/>
@@ -7537,6 +7693,7 @@
     <w:rsid w:val="006C696B"/>
     <w:rsid w:val="00921062"/>
     <w:rsid w:val="009473D0"/>
+    <w:rsid w:val="009976DC"/>
     <w:rsid w:val="009B3B32"/>
     <w:rsid w:val="00A215C6"/>
     <w:rsid w:val="00AA07B4"/>
@@ -7546,6 +7703,7 @@
     <w:rsid w:val="00D2069E"/>
     <w:rsid w:val="00DA45FD"/>
     <w:rsid w:val="00E41C5C"/>
+    <w:rsid w:val="00F14037"/>
     <w:rsid w:val="00F349EE"/>
   </w:rsids>
   <m:mathPr>

</xml_diff>